<commit_message>
Added implementation decision of Next and Next Star to Documentation/Team 4 Iteration 2 Report.docx
</commit_message>
<xml_diff>
--- a/Documentation/Team 4 Iteration 1 Report.docx
+++ b/Documentation/Team 4 Iteration 1 Report.docx
@@ -10,6 +10,7 @@
           <w:docPartUnique/>
         </w:docPartObj>
       </w:sdtPr>
+      <w:sdtEndPr/>
       <w:sdtContent>
         <w:p>
           <w:r>
@@ -338,6 +339,11 @@
                                   <w:t>A0088441</w:t>
                                 </w:r>
                                 <w:r>
+                                  <w:t>B</w:t>
+                                </w:r>
+                                <w:bookmarkStart w:id="0" w:name="_GoBack"/>
+                                <w:bookmarkEnd w:id="0"/>
+                                <w:r>
                                   <w:tab/>
                                 </w:r>
                                 <w:hyperlink r:id="rId13" w:history="1">
@@ -550,6 +556,11 @@
                             <w:t>A0088441</w:t>
                           </w:r>
                           <w:r>
+                            <w:t>B</w:t>
+                          </w:r>
+                          <w:bookmarkStart w:id="1" w:name="_GoBack"/>
+                          <w:bookmarkEnd w:id="1"/>
+                          <w:r>
                             <w:tab/>
                           </w:r>
                           <w:hyperlink r:id="rId18" w:history="1">
@@ -679,6 +690,7 @@
                                     <w:dataBinding w:prefixMappings="xmlns:ns0='http://purl.org/dc/elements/1.1/' xmlns:ns1='http://schemas.openxmlformats.org/package/2006/metadata/core-properties' " w:xpath="/ns1:coreProperties[1]/ns0:title[1]" w:storeItemID="{6C3C8BC8-F283-45AE-878A-BAB7291924A1}"/>
                                     <w:text/>
                                   </w:sdtPr>
+                                  <w:sdtEndPr/>
                                   <w:sdtContent>
                                     <w:r>
                                       <w:rPr>
@@ -705,6 +717,7 @@
                                   <w:dataBinding w:prefixMappings="xmlns:ns0='http://purl.org/dc/elements/1.1/' xmlns:ns1='http://schemas.openxmlformats.org/package/2006/metadata/core-properties' " w:xpath="/ns1:coreProperties[1]/ns0:subject[1]" w:storeItemID="{6C3C8BC8-F283-45AE-878A-BAB7291924A1}"/>
                                   <w:text/>
                                 </w:sdtPr>
+                                <w:sdtEndPr/>
                                 <w:sdtContent>
                                   <w:p>
                                     <w:pPr>
@@ -2015,24 +2028,14 @@
       <w:r>
         <w:t xml:space="preserve">Table </w:t>
       </w:r>
-      <w:r>
-        <w:fldChar w:fldCharType="begin"/>
-      </w:r>
-      <w:r>
-        <w:instrText xml:space="preserve"> SEQ Table \* ARABIC </w:instrText>
-      </w:r>
-      <w:r>
-        <w:fldChar w:fldCharType="separate"/>
-      </w:r>
-      <w:r>
-        <w:rPr>
-          <w:noProof/>
-        </w:rPr>
-        <w:t>1</w:t>
-      </w:r>
-      <w:r>
-        <w:fldChar w:fldCharType="end"/>
-      </w:r>
+      <w:fldSimple w:instr=" SEQ Table \* ARABIC ">
+        <w:r>
+          <w:rPr>
+            <w:noProof/>
+          </w:rPr>
+          <w:t>1</w:t>
+        </w:r>
+      </w:fldSimple>
       <w:r>
         <w:t>: Whole Project Tasks Breakdown</w:t>
       </w:r>
@@ -2656,24 +2659,14 @@
       <w:r>
         <w:t xml:space="preserve">Table </w:t>
       </w:r>
-      <w:r>
-        <w:fldChar w:fldCharType="begin"/>
-      </w:r>
-      <w:r>
-        <w:instrText xml:space="preserve"> SEQ Table \* ARABIC </w:instrText>
-      </w:r>
-      <w:r>
-        <w:fldChar w:fldCharType="separate"/>
-      </w:r>
-      <w:r>
-        <w:rPr>
-          <w:noProof/>
-        </w:rPr>
-        <w:t>2</w:t>
-      </w:r>
-      <w:r>
-        <w:fldChar w:fldCharType="end"/>
-      </w:r>
+      <w:fldSimple w:instr=" SEQ Table \* ARABIC ">
+        <w:r>
+          <w:rPr>
+            <w:noProof/>
+          </w:rPr>
+          <w:t>2</w:t>
+        </w:r>
+      </w:fldSimple>
       <w:r>
         <w:t>: Iteration 1 Work Distribution</w:t>
       </w:r>
@@ -2801,24 +2794,14 @@
                               <w:r>
                                 <w:t xml:space="preserve">Figure </w:t>
                               </w:r>
-                              <w:r>
-                                <w:fldChar w:fldCharType="begin"/>
-                              </w:r>
-                              <w:r>
-                                <w:instrText xml:space="preserve"> SEQ Figure \* ARABIC </w:instrText>
-                              </w:r>
-                              <w:r>
-                                <w:fldChar w:fldCharType="separate"/>
-                              </w:r>
-                              <w:r>
-                                <w:rPr>
-                                  <w:noProof/>
-                                </w:rPr>
-                                <w:t>1</w:t>
-                              </w:r>
-                              <w:r>
-                                <w:fldChar w:fldCharType="end"/>
-                              </w:r>
+                              <w:fldSimple w:instr=" SEQ Figure \* ARABIC ">
+                                <w:r>
+                                  <w:rPr>
+                                    <w:noProof/>
+                                  </w:rPr>
+                                  <w:t>1</w:t>
+                                </w:r>
+                              </w:fldSimple>
                               <w:r>
                                 <w:t>: Sequence Diagram for Processing PKB</w:t>
                               </w:r>
@@ -3011,24 +2994,14 @@
                               <w:r>
                                 <w:t xml:space="preserve">Figure </w:t>
                               </w:r>
-                              <w:r>
-                                <w:fldChar w:fldCharType="begin"/>
-                              </w:r>
-                              <w:r>
-                                <w:instrText xml:space="preserve"> SEQ Figure \* ARABIC </w:instrText>
-                              </w:r>
-                              <w:r>
-                                <w:fldChar w:fldCharType="separate"/>
-                              </w:r>
-                              <w:r>
-                                <w:rPr>
-                                  <w:noProof/>
-                                </w:rPr>
-                                <w:t>2</w:t>
-                              </w:r>
-                              <w:r>
-                                <w:fldChar w:fldCharType="end"/>
-                              </w:r>
+                              <w:fldSimple w:instr=" SEQ Figure \* ARABIC ">
+                                <w:r>
+                                  <w:rPr>
+                                    <w:noProof/>
+                                  </w:rPr>
+                                  <w:t>2</w:t>
+                                </w:r>
+                              </w:fldSimple>
                               <w:r>
                                 <w:t xml:space="preserve">: </w:t>
                               </w:r>
@@ -3228,24 +3201,14 @@
       <w:r>
         <w:t xml:space="preserve">Figure </w:t>
       </w:r>
-      <w:r>
-        <w:fldChar w:fldCharType="begin"/>
-      </w:r>
-      <w:r>
-        <w:instrText xml:space="preserve"> SEQ Figure \* ARABIC </w:instrText>
-      </w:r>
-      <w:r>
-        <w:fldChar w:fldCharType="separate"/>
-      </w:r>
-      <w:r>
-        <w:rPr>
-          <w:noProof/>
-        </w:rPr>
-        <w:t>3</w:t>
-      </w:r>
-      <w:r>
-        <w:fldChar w:fldCharType="end"/>
-      </w:r>
+      <w:fldSimple w:instr=" SEQ Figure \* ARABIC ">
+        <w:r>
+          <w:rPr>
+            <w:noProof/>
+          </w:rPr>
+          <w:t>3</w:t>
+        </w:r>
+      </w:fldSimple>
       <w:r>
         <w:t>: Previous Representation of Follow Table</w:t>
       </w:r>
@@ -3385,24 +3348,14 @@
       <w:r>
         <w:t xml:space="preserve">Figure </w:t>
       </w:r>
-      <w:r>
-        <w:fldChar w:fldCharType="begin"/>
-      </w:r>
-      <w:r>
-        <w:instrText xml:space="preserve"> SEQ Figure \* ARABIC </w:instrText>
-      </w:r>
-      <w:r>
-        <w:fldChar w:fldCharType="separate"/>
-      </w:r>
-      <w:r>
-        <w:rPr>
-          <w:noProof/>
-        </w:rPr>
-        <w:t>4</w:t>
-      </w:r>
-      <w:r>
-        <w:fldChar w:fldCharType="end"/>
-      </w:r>
+      <w:fldSimple w:instr=" SEQ Figure \* ARABIC ">
+        <w:r>
+          <w:rPr>
+            <w:noProof/>
+          </w:rPr>
+          <w:t>4</w:t>
+        </w:r>
+      </w:fldSimple>
       <w:r>
         <w:t>: Updated Representation of Follow Table</w:t>
       </w:r>
@@ -4964,6 +4917,7 @@
       <w:r>
         <w:rPr>
           <w:noProof/>
+          <w:lang w:eastAsia="en-US"/>
         </w:rPr>
         <mc:AlternateContent>
           <mc:Choice Requires="wps">
@@ -5014,24 +4968,14 @@
                             <w:r>
                               <w:t xml:space="preserve">Figure </w:t>
                             </w:r>
-                            <w:r>
-                              <w:fldChar w:fldCharType="begin"/>
-                            </w:r>
-                            <w:r>
-                              <w:instrText xml:space="preserve"> SEQ Figure \* ARABIC </w:instrText>
-                            </w:r>
-                            <w:r>
-                              <w:fldChar w:fldCharType="separate"/>
-                            </w:r>
-                            <w:r>
-                              <w:rPr>
-                                <w:noProof/>
-                              </w:rPr>
-                              <w:t>5</w:t>
-                            </w:r>
-                            <w:r>
-                              <w:fldChar w:fldCharType="end"/>
-                            </w:r>
+                            <w:fldSimple w:instr=" SEQ Figure \* ARABIC ">
+                              <w:r>
+                                <w:rPr>
+                                  <w:noProof/>
+                                </w:rPr>
+                                <w:t>5</w:t>
+                              </w:r>
+                            </w:fldSimple>
                             <w:r>
                               <w:t>: Parent Table Unit Test</w:t>
                             </w:r>
@@ -5165,22 +5109,7 @@
         <w:t>Required Test Inputs:</w:t>
       </w:r>
       <w:r>
-        <w:t xml:space="preserve"> Use Table and </w:t>
-      </w:r>
-      <w:r>
-        <w:t xml:space="preserve">and CPP Unit test case for </w:t>
-      </w:r>
-      <w:r>
-        <w:t>Uses</w:t>
-      </w:r>
-      <w:r>
-        <w:t xml:space="preserve"> Table. An example is shown in figure </w:t>
-      </w:r>
-      <w:r>
-        <w:t>6</w:t>
-      </w:r>
-      <w:r>
-        <w:t xml:space="preserve"> below.</w:t>
+        <w:t xml:space="preserve"> Use Table and and CPP Unit test case for Uses Table. An example is shown in figure 6 below.</w:t>
       </w:r>
     </w:p>
     <w:p>
@@ -5318,24 +5247,14 @@
                               <w:r>
                                 <w:t xml:space="preserve">Figure </w:t>
                               </w:r>
-                              <w:r>
-                                <w:fldChar w:fldCharType="begin"/>
-                              </w:r>
-                              <w:r>
-                                <w:instrText xml:space="preserve"> SEQ Figure \* ARABIC </w:instrText>
-                              </w:r>
-                              <w:r>
-                                <w:fldChar w:fldCharType="separate"/>
-                              </w:r>
-                              <w:r>
-                                <w:rPr>
-                                  <w:noProof/>
-                                </w:rPr>
-                                <w:t>6</w:t>
-                              </w:r>
-                              <w:r>
-                                <w:fldChar w:fldCharType="end"/>
-                              </w:r>
+                              <w:fldSimple w:instr=" SEQ Figure \* ARABIC ">
+                                <w:r>
+                                  <w:rPr>
+                                    <w:noProof/>
+                                  </w:rPr>
+                                  <w:t>6</w:t>
+                                </w:r>
+                              </w:fldSimple>
                               <w:r>
                                 <w:t>: Uses Table Unit Test</w:t>
                               </w:r>
@@ -5548,16 +5467,7 @@
         <w:t>Expected Test Results:</w:t>
       </w:r>
       <w:r>
-        <w:t xml:space="preserve"> </w:t>
-      </w:r>
-      <w:r>
-        <w:t xml:space="preserve">“OK” This uses the CPP Unit assert, as seen in figure </w:t>
-      </w:r>
-      <w:r>
-        <w:t>6</w:t>
-      </w:r>
-      <w:r>
-        <w:t xml:space="preserve"> above.</w:t>
+        <w:t xml:space="preserve"> “OK” This uses the CPP Unit assert, as seen in figure 6 above.</w:t>
       </w:r>
     </w:p>
     <w:p>
@@ -5675,28 +5585,7 @@
         <w:t>Required Test Inputs:</w:t>
       </w:r>
       <w:r>
-        <w:t xml:space="preserve"> Parser </w:t>
-      </w:r>
-      <w:r>
-        <w:t>and CPP Unit test case</w:t>
-      </w:r>
-      <w:r>
-        <w:t xml:space="preserve"> for</w:t>
-      </w:r>
-      <w:r>
-        <w:t xml:space="preserve"> </w:t>
-      </w:r>
-      <w:r>
-        <w:t>Parser</w:t>
-      </w:r>
-      <w:r>
-        <w:t xml:space="preserve">. An example is shown in figure </w:t>
-      </w:r>
-      <w:r>
-        <w:t>7</w:t>
-      </w:r>
-      <w:r>
-        <w:t xml:space="preserve"> below.</w:t>
+        <w:t xml:space="preserve"> Parser and CPP Unit test case for Parser. An example is shown in figure 7 below.</w:t>
       </w:r>
     </w:p>
     <w:p>
@@ -5798,24 +5687,14 @@
       <w:r>
         <w:t xml:space="preserve">Figure </w:t>
       </w:r>
-      <w:r>
-        <w:fldChar w:fldCharType="begin"/>
-      </w:r>
-      <w:r>
-        <w:instrText xml:space="preserve"> SEQ Figure \* ARABIC </w:instrText>
-      </w:r>
-      <w:r>
-        <w:fldChar w:fldCharType="separate"/>
-      </w:r>
-      <w:r>
-        <w:rPr>
-          <w:noProof/>
-        </w:rPr>
-        <w:t>7</w:t>
-      </w:r>
-      <w:r>
-        <w:fldChar w:fldCharType="end"/>
-      </w:r>
+      <w:fldSimple w:instr=" SEQ Figure \* ARABIC ">
+        <w:r>
+          <w:rPr>
+            <w:noProof/>
+          </w:rPr>
+          <w:t>7</w:t>
+        </w:r>
+      </w:fldSimple>
       <w:r>
         <w:t>: Excerpt f Parser Test File</w:t>
       </w:r>
@@ -5995,24 +5874,14 @@
                               <w:r>
                                 <w:t xml:space="preserve">Figure </w:t>
                               </w:r>
-                              <w:r>
-                                <w:fldChar w:fldCharType="begin"/>
-                              </w:r>
-                              <w:r>
-                                <w:instrText xml:space="preserve"> SEQ Figure \* ARABIC </w:instrText>
-                              </w:r>
-                              <w:r>
-                                <w:fldChar w:fldCharType="separate"/>
-                              </w:r>
-                              <w:r>
-                                <w:rPr>
-                                  <w:noProof/>
-                                </w:rPr>
-                                <w:t>8</w:t>
-                              </w:r>
-                              <w:r>
-                                <w:fldChar w:fldCharType="end"/>
-                              </w:r>
+                              <w:fldSimple w:instr=" SEQ Figure \* ARABIC ">
+                                <w:r>
+                                  <w:rPr>
+                                    <w:noProof/>
+                                  </w:rPr>
+                                  <w:t>8</w:t>
+                                </w:r>
+                              </w:fldSimple>
                               <w:r>
                                 <w:t>: Test Results for Unit Testing</w:t>
                               </w:r>
@@ -6097,19 +5966,7 @@
         <w:t>Expected Test Results:</w:t>
       </w:r>
       <w:r>
-        <w:t xml:space="preserve"> As seen in figure 8.</w:t>
-      </w:r>
-      <w:r>
-        <w:t xml:space="preserve"> This uses the CPP Unit assert, as seen in figure </w:t>
-      </w:r>
-      <w:r>
-        <w:t xml:space="preserve">7 </w:t>
-      </w:r>
-      <w:r>
-        <w:t>above</w:t>
-      </w:r>
-      <w:r>
-        <w:t>.</w:t>
+        <w:t xml:space="preserve"> As seen in figure 8. This uses the CPP Unit assert, as seen in figure 7 above.</w:t>
       </w:r>
     </w:p>
     <w:p>
@@ -6260,8 +6117,6 @@
       <w:r>
         <w:t>None</w:t>
       </w:r>
-      <w:bookmarkStart w:id="0" w:name="_GoBack"/>
-      <w:bookmarkEnd w:id="0"/>
     </w:p>
     <w:p>
       <w:pPr>
@@ -6467,24 +6322,14 @@
       <w:r>
         <w:t xml:space="preserve">Figure </w:t>
       </w:r>
-      <w:r>
-        <w:fldChar w:fldCharType="begin"/>
-      </w:r>
-      <w:r>
-        <w:instrText xml:space="preserve"> SEQ Figure \* ARABIC </w:instrText>
-      </w:r>
-      <w:r>
-        <w:fldChar w:fldCharType="separate"/>
-      </w:r>
-      <w:r>
-        <w:rPr>
-          <w:noProof/>
-        </w:rPr>
-        <w:t>9</w:t>
-      </w:r>
-      <w:r>
-        <w:fldChar w:fldCharType="end"/>
-      </w:r>
+      <w:fldSimple w:instr=" SEQ Figure \* ARABIC ">
+        <w:r>
+          <w:rPr>
+            <w:noProof/>
+          </w:rPr>
+          <w:t>9</w:t>
+        </w:r>
+      </w:fldSimple>
       <w:r>
         <w:t xml:space="preserve">: </w:t>
       </w:r>
@@ -6581,24 +6426,14 @@
       <w:r>
         <w:t xml:space="preserve">Figure </w:t>
       </w:r>
-      <w:r>
-        <w:fldChar w:fldCharType="begin"/>
-      </w:r>
-      <w:r>
-        <w:instrText xml:space="preserve"> SEQ Figure \* ARABIC </w:instrText>
-      </w:r>
-      <w:r>
-        <w:fldChar w:fldCharType="separate"/>
-      </w:r>
-      <w:r>
-        <w:rPr>
-          <w:noProof/>
-        </w:rPr>
-        <w:t>10</w:t>
-      </w:r>
-      <w:r>
-        <w:fldChar w:fldCharType="end"/>
-      </w:r>
+      <w:fldSimple w:instr=" SEQ Figure \* ARABIC ">
+        <w:r>
+          <w:rPr>
+            <w:noProof/>
+          </w:rPr>
+          <w:t>10</w:t>
+        </w:r>
+      </w:fldSimple>
       <w:r>
         <w:t>: CPP Unit Integration Testi</w:t>
       </w:r>
@@ -6894,24 +6729,14 @@
       <w:r>
         <w:t xml:space="preserve">Figure </w:t>
       </w:r>
-      <w:r>
-        <w:fldChar w:fldCharType="begin"/>
-      </w:r>
-      <w:r>
-        <w:instrText xml:space="preserve"> SEQ Figure \* ARABIC </w:instrText>
-      </w:r>
-      <w:r>
-        <w:fldChar w:fldCharType="separate"/>
-      </w:r>
-      <w:r>
-        <w:rPr>
-          <w:noProof/>
-        </w:rPr>
-        <w:t>11</w:t>
-      </w:r>
-      <w:r>
-        <w:fldChar w:fldCharType="end"/>
-      </w:r>
+      <w:fldSimple w:instr=" SEQ Figure \* ARABIC ">
+        <w:r>
+          <w:rPr>
+            <w:noProof/>
+          </w:rPr>
+          <w:t>11</w:t>
+        </w:r>
+      </w:fldSimple>
       <w:r>
         <w:t xml:space="preserve">: </w:t>
       </w:r>
@@ -8147,24 +7972,14 @@
       <w:r>
         <w:t xml:space="preserve">Figure </w:t>
       </w:r>
-      <w:r>
-        <w:fldChar w:fldCharType="begin"/>
-      </w:r>
-      <w:r>
-        <w:instrText xml:space="preserve"> SEQ Figure \* ARABIC </w:instrText>
-      </w:r>
-      <w:r>
-        <w:fldChar w:fldCharType="separate"/>
-      </w:r>
-      <w:r>
-        <w:rPr>
-          <w:noProof/>
-        </w:rPr>
-        <w:t>12</w:t>
-      </w:r>
-      <w:r>
-        <w:fldChar w:fldCharType="end"/>
-      </w:r>
+      <w:fldSimple w:instr=" SEQ Figure \* ARABIC ">
+        <w:r>
+          <w:rPr>
+            <w:noProof/>
+          </w:rPr>
+          <w:t>12</w:t>
+        </w:r>
+      </w:fldSimple>
       <w:r>
         <w:t>: Sample Source File</w:t>
       </w:r>
@@ -11496,24 +11311,14 @@
         <w:lastRenderedPageBreak/>
         <w:t xml:space="preserve">Figure </w:t>
       </w:r>
-      <w:r>
-        <w:fldChar w:fldCharType="begin"/>
-      </w:r>
-      <w:r>
-        <w:instrText xml:space="preserve"> SEQ Figure \* ARABIC </w:instrText>
-      </w:r>
-      <w:r>
-        <w:fldChar w:fldCharType="separate"/>
-      </w:r>
-      <w:r>
-        <w:rPr>
-          <w:noProof/>
-        </w:rPr>
-        <w:t>13</w:t>
-      </w:r>
-      <w:r>
-        <w:fldChar w:fldCharType="end"/>
-      </w:r>
+      <w:fldSimple w:instr=" SEQ Figure \* ARABIC ">
+        <w:r>
+          <w:rPr>
+            <w:noProof/>
+          </w:rPr>
+          <w:t>13</w:t>
+        </w:r>
+      </w:fldSimple>
       <w:r>
         <w:t>: Expected Test Results</w:t>
       </w:r>
@@ -12585,24 +12390,14 @@
       <w:r>
         <w:t xml:space="preserve">Figure </w:t>
       </w:r>
-      <w:r>
-        <w:fldChar w:fldCharType="begin"/>
-      </w:r>
-      <w:r>
-        <w:instrText xml:space="preserve"> SEQ Figure \* ARABIC </w:instrText>
-      </w:r>
-      <w:r>
-        <w:fldChar w:fldCharType="separate"/>
-      </w:r>
-      <w:r>
-        <w:rPr>
-          <w:noProof/>
-        </w:rPr>
-        <w:t>14</w:t>
-      </w:r>
-      <w:r>
-        <w:fldChar w:fldCharType="end"/>
-      </w:r>
+      <w:fldSimple w:instr=" SEQ Figure \* ARABIC ">
+        <w:r>
+          <w:rPr>
+            <w:noProof/>
+          </w:rPr>
+          <w:t>14</w:t>
+        </w:r>
+      </w:fldSimple>
       <w:r>
         <w:t>: Sample Source File</w:t>
       </w:r>
@@ -14084,24 +13879,14 @@
         <w:lastRenderedPageBreak/>
         <w:t xml:space="preserve">Figure </w:t>
       </w:r>
-      <w:r>
-        <w:fldChar w:fldCharType="begin"/>
-      </w:r>
-      <w:r>
-        <w:instrText xml:space="preserve"> SEQ Figure \* ARABIC </w:instrText>
-      </w:r>
-      <w:r>
-        <w:fldChar w:fldCharType="separate"/>
-      </w:r>
-      <w:r>
-        <w:rPr>
-          <w:noProof/>
-        </w:rPr>
-        <w:t>15</w:t>
-      </w:r>
-      <w:r>
-        <w:fldChar w:fldCharType="end"/>
-      </w:r>
+      <w:fldSimple w:instr=" SEQ Figure \* ARABIC ">
+        <w:r>
+          <w:rPr>
+            <w:noProof/>
+          </w:rPr>
+          <w:t>15</w:t>
+        </w:r>
+      </w:fldSimple>
       <w:r>
         <w:t>: Expected Test Results</w:t>
       </w:r>
@@ -17269,7 +17054,7 @@
           <w:rPr>
             <w:noProof/>
           </w:rPr>
-          <w:t>14</w:t>
+          <w:t>20</w:t>
         </w:r>
         <w:r>
           <w:rPr>
@@ -19161,6 +18946,7 @@
   <w:style w:type="character" w:default="1" w:styleId="DefaultParagraphFont">
     <w:name w:val="Default Paragraph Font"/>
     <w:uiPriority w:val="1"/>
+    <w:semiHidden/>
     <w:unhideWhenUsed/>
   </w:style>
   <w:style w:type="table" w:default="1" w:styleId="TableNormal">
@@ -19624,7 +19410,6 @@
       <w:spacing w:after="0" w:line="240" w:lineRule="auto"/>
     </w:pPr>
     <w:tblPr>
-      <w:tblInd w:w="0" w:type="dxa"/>
       <w:tblBorders>
         <w:top w:val="single" w:sz="4" w:space="0" w:color="auto"/>
         <w:left w:val="single" w:sz="4" w:space="0" w:color="auto"/>
@@ -19633,12 +19418,6 @@
         <w:insideH w:val="single" w:sz="4" w:space="0" w:color="auto"/>
         <w:insideV w:val="single" w:sz="4" w:space="0" w:color="auto"/>
       </w:tblBorders>
-      <w:tblCellMar>
-        <w:top w:w="0" w:type="dxa"/>
-        <w:left w:w="108" w:type="dxa"/>
-        <w:bottom w:w="0" w:type="dxa"/>
-        <w:right w:w="108" w:type="dxa"/>
-      </w:tblCellMar>
     </w:tblPr>
   </w:style>
   <w:style w:type="table" w:styleId="PlainTable1">
@@ -19652,7 +19431,6 @@
     <w:tblPr>
       <w:tblStyleRowBandSize w:val="1"/>
       <w:tblStyleColBandSize w:val="1"/>
-      <w:tblInd w:w="0" w:type="dxa"/>
       <w:tblBorders>
         <w:top w:val="single" w:sz="4" w:space="0" w:color="BFBFBF" w:themeColor="background1" w:themeShade="BF"/>
         <w:left w:val="single" w:sz="4" w:space="0" w:color="BFBFBF" w:themeColor="background1" w:themeShade="BF"/>
@@ -19661,12 +19439,6 @@
         <w:insideH w:val="single" w:sz="4" w:space="0" w:color="BFBFBF" w:themeColor="background1" w:themeShade="BF"/>
         <w:insideV w:val="single" w:sz="4" w:space="0" w:color="BFBFBF" w:themeColor="background1" w:themeShade="BF"/>
       </w:tblBorders>
-      <w:tblCellMar>
-        <w:top w:w="0" w:type="dxa"/>
-        <w:left w:w="108" w:type="dxa"/>
-        <w:bottom w:w="0" w:type="dxa"/>
-        <w:right w:w="108" w:type="dxa"/>
-      </w:tblCellMar>
     </w:tblPr>
     <w:tblStylePr w:type="firstRow">
       <w:rPr>
@@ -20089,7 +19861,7 @@
 </file>
 
 <file path=customXml/itemProps3.xml><?xml version="1.0" encoding="utf-8"?>
-<ds:datastoreItem xmlns:ds="http://schemas.openxmlformats.org/officeDocument/2006/customXml" ds:itemID="{EEC893C0-FC7B-41C8-981A-3FC2B612BEB4}">
+<ds:datastoreItem xmlns:ds="http://schemas.openxmlformats.org/officeDocument/2006/customXml" ds:itemID="{ED90F2CD-6D1D-4EAD-88CB-F691809433D2}">
   <ds:schemaRefs>
     <ds:schemaRef ds:uri="http://schemas.openxmlformats.org/officeDocument/2006/bibliography"/>
   </ds:schemaRefs>

</xml_diff>